<commit_message>
Actualizacion 24 - 04 -2022
</commit_message>
<xml_diff>
--- a/ProyectoFinalEntidadBancaria.docx
+++ b/ProyectoFinalEntidadBancaria.docx
@@ -1,6 +1,6 @@
 
 <file path=word/document.xml><?xml version="1.0" encoding="utf-8"?>
-<w:document xmlns:wpc="http://schemas.microsoft.com/office/word/2010/wordprocessingCanvas" xmlns:cx="http://schemas.microsoft.com/office/drawing/2014/chartex" xmlns:cx1="http://schemas.microsoft.com/office/drawing/2015/9/8/chartex" xmlns:cx2="http://schemas.microsoft.com/office/drawing/2015/10/21/chartex" xmlns:cx3="http://schemas.microsoft.com/office/drawing/2016/5/9/chartex" xmlns:cx4="http://schemas.microsoft.com/office/drawing/2016/5/10/chartex" xmlns:cx5="http://schemas.microsoft.com/office/drawing/2016/5/11/chartex" xmlns:cx6="http://schemas.microsoft.com/office/drawing/2016/5/12/chartex" xmlns:cx7="http://schemas.microsoft.com/office/drawing/2016/5/13/chartex" xmlns:cx8="http://schemas.microsoft.com/office/drawing/2016/5/14/chartex" xmlns:mc="http://schemas.openxmlformats.org/markup-compatibility/2006" xmlns:aink="http://schemas.microsoft.com/office/drawing/2016/ink" xmlns:am3d="http://schemas.microsoft.com/office/drawing/2017/model3d" xmlns:o="urn:schemas-microsoft-com:office:office" xmlns:r="http://schemas.openxmlformats.org/officeDocument/2006/relationships" xmlns:m="http://schemas.openxmlformats.org/officeDocument/2006/math" xmlns:v="urn:schemas-microsoft-com:vml" xmlns:wp14="http://schemas.microsoft.com/office/word/2010/wordprocessingDrawing" xmlns:wp="http://schemas.openxmlformats.org/drawingml/2006/wordprocessingDrawing" xmlns:w10="urn:schemas-microsoft-com:office:word" xmlns:w="http://schemas.openxmlformats.org/wordprocessingml/2006/main" xmlns:w14="http://schemas.microsoft.com/office/word/2010/wordml" xmlns:w15="http://schemas.microsoft.com/office/word/2012/wordml" xmlns:w16cex="http://schemas.microsoft.com/office/word/2018/wordml/cex" xmlns:w16cid="http://schemas.microsoft.com/office/word/2016/wordml/cid" xmlns:w16="http://schemas.microsoft.com/office/word/2018/wordml" xmlns:w16se="http://schemas.microsoft.com/office/word/2015/wordml/symex" xmlns:wpg="http://schemas.microsoft.com/office/word/2010/wordprocessingGroup" xmlns:wpi="http://schemas.microsoft.com/office/word/2010/wordprocessingInk" xmlns:wne="http://schemas.microsoft.com/office/word/2006/wordml" xmlns:wps="http://schemas.microsoft.com/office/word/2010/wordprocessingShape" mc:Ignorable="w14 w15 w16se w16cid w16 w16cex wp14">
+<w:document xmlns:wpc="http://schemas.microsoft.com/office/word/2010/wordprocessingCanvas" xmlns:cx="http://schemas.microsoft.com/office/drawing/2014/chartex" xmlns:cx1="http://schemas.microsoft.com/office/drawing/2015/9/8/chartex" xmlns:cx2="http://schemas.microsoft.com/office/drawing/2015/10/21/chartex" xmlns:cx3="http://schemas.microsoft.com/office/drawing/2016/5/9/chartex" xmlns:cx4="http://schemas.microsoft.com/office/drawing/2016/5/10/chartex" xmlns:cx5="http://schemas.microsoft.com/office/drawing/2016/5/11/chartex" xmlns:cx6="http://schemas.microsoft.com/office/drawing/2016/5/12/chartex" xmlns:cx7="http://schemas.microsoft.com/office/drawing/2016/5/13/chartex" xmlns:cx8="http://schemas.microsoft.com/office/drawing/2016/5/14/chartex" xmlns:mc="http://schemas.openxmlformats.org/markup-compatibility/2006" xmlns:aink="http://schemas.microsoft.com/office/drawing/2016/ink" xmlns:am3d="http://schemas.microsoft.com/office/drawing/2017/model3d" xmlns:o="urn:schemas-microsoft-com:office:office" xmlns:r="http://schemas.openxmlformats.org/officeDocument/2006/relationships" xmlns:m="http://schemas.openxmlformats.org/officeDocument/2006/math" xmlns:v="urn:schemas-microsoft-com:vml" xmlns:wp14="http://schemas.microsoft.com/office/word/2010/wordprocessingDrawing" xmlns:wp="http://schemas.openxmlformats.org/drawingml/2006/wordprocessingDrawing" xmlns:w10="urn:schemas-microsoft-com:office:word" xmlns:w="http://schemas.openxmlformats.org/wordprocessingml/2006/main" xmlns:w14="http://schemas.microsoft.com/office/word/2010/wordml" xmlns:w15="http://schemas.microsoft.com/office/word/2012/wordml" xmlns:w16cex="http://schemas.microsoft.com/office/word/2018/wordml/cex" xmlns:w16cid="http://schemas.microsoft.com/office/word/2016/wordml/cid" xmlns:w16="http://schemas.microsoft.com/office/word/2018/wordml" xmlns:w16sdtdh="http://schemas.microsoft.com/office/word/2020/wordml/sdtdatahash" xmlns:w16se="http://schemas.microsoft.com/office/word/2015/wordml/symex" xmlns:wpg="http://schemas.microsoft.com/office/word/2010/wordprocessingGroup" xmlns:wpi="http://schemas.microsoft.com/office/word/2010/wordprocessingInk" xmlns:wne="http://schemas.microsoft.com/office/word/2006/wordml" xmlns:wps="http://schemas.microsoft.com/office/word/2010/wordprocessingShape" mc:Ignorable="w14 w15 w16se w16cid w16 w16cex w16sdtdh wp14">
   <w:body>
     <w:tbl>
       <w:tblPr>
@@ -253,6 +253,9 @@
         <w:jc w:val="center"/>
       </w:pPr>
       <w:r>
+        <w:rPr>
+          <w:noProof/>
+        </w:rPr>
         <w:drawing>
           <wp:inline distT="0" distB="0" distL="0" distR="0" wp14:anchorId="67A8755F" wp14:editId="173B22F5">
             <wp:extent cx="4457700" cy="3810476"/>
@@ -346,7 +349,6 @@
         <w:jc w:val="both"/>
       </w:pPr>
       <w:proofErr w:type="spellStart"/>
-      <w:proofErr w:type="gramStart"/>
       <w:r>
         <w:t>R</w:t>
       </w:r>
@@ -358,11 +360,7 @@
         <w:t xml:space="preserve"> </w:t>
       </w:r>
       <w:r>
-        <w:t xml:space="preserve"> =</w:t>
-      </w:r>
-      <w:proofErr w:type="gramEnd"/>
-      <w:r>
-        <w:t xml:space="preserve"> </w:t>
+        <w:t xml:space="preserve"> = </w:t>
       </w:r>
       <w:r>
         <w:tab/>
@@ -388,7 +386,13 @@
         <w:t>U</w:t>
       </w:r>
       <w:r>
-        <w:t>pdte</w:t>
+        <w:t>pd</w:t>
+      </w:r>
+      <w:r>
+        <w:t>a</w:t>
+      </w:r>
+      <w:r>
+        <w:t>te</w:t>
       </w:r>
       <w:proofErr w:type="spellEnd"/>
       <w:r>
@@ -569,13 +573,7 @@
         <w:jc w:val="both"/>
       </w:pPr>
       <w:r>
-        <w:t>Los ordenamientos por id</w:t>
-      </w:r>
-      <w:r>
-        <w:t xml:space="preserve"> de los clientes</w:t>
-      </w:r>
-      <w:r>
-        <w:t xml:space="preserve"> se realizarán con el algoritmo en java de </w:t>
+        <w:t xml:space="preserve">Los ordenamientos por id de los clientes se realizarán con el algoritmo en java de </w:t>
       </w:r>
       <w:proofErr w:type="spellStart"/>
       <w:r>
@@ -598,13 +596,7 @@
         <w:jc w:val="both"/>
       </w:pPr>
       <w:r>
-        <w:t xml:space="preserve">Los ordenamientos por nombre </w:t>
-      </w:r>
-      <w:r>
-        <w:t xml:space="preserve">de los clientes </w:t>
-      </w:r>
-      <w:r>
-        <w:t xml:space="preserve">se realizarán con el algoritmo en java de </w:t>
+        <w:t xml:space="preserve">Los ordenamientos por nombre de los clientes se realizarán con el algoritmo en java de </w:t>
       </w:r>
       <w:proofErr w:type="spellStart"/>
       <w:r>
@@ -627,16 +619,7 @@
         <w:jc w:val="both"/>
       </w:pPr>
       <w:r>
-        <w:t xml:space="preserve">Los ordenamientos </w:t>
-      </w:r>
-      <w:r>
-        <w:t xml:space="preserve">de las cuentas </w:t>
-      </w:r>
-      <w:r>
-        <w:t xml:space="preserve">se realizarán con el </w:t>
-      </w:r>
-      <w:r>
-        <w:t xml:space="preserve">método </w:t>
+        <w:t xml:space="preserve">Los ordenamientos de las cuentas se realizarán con el método </w:t>
       </w:r>
       <w:proofErr w:type="spellStart"/>
       <w:r>
@@ -775,10 +758,7 @@
         <w:jc w:val="both"/>
       </w:pPr>
       <w:r>
-        <w:t>Se crearán constructores para instanciar los objetos identificados</w:t>
-      </w:r>
-      <w:r>
-        <w:t xml:space="preserve"> y los </w:t>
+        <w:t xml:space="preserve">Se crearán constructores para instanciar los objetos identificados y los </w:t>
       </w:r>
       <w:proofErr w:type="spellStart"/>
       <w:r>
@@ -819,15 +799,7 @@
       </w:pPr>
       <w:r>
         <w:lastRenderedPageBreak/>
-        <w:t xml:space="preserve">Se crearán los menús en modo texto usando </w:t>
-      </w:r>
-      <w:proofErr w:type="spellStart"/>
-      <w:r>
-        <w:t>switch</w:t>
-      </w:r>
-      <w:proofErr w:type="spellEnd"/>
-      <w:r>
-        <w:t xml:space="preserve"> case</w:t>
+        <w:t>Se crearán los menús en modo texto usando switch case</w:t>
       </w:r>
       <w:r>
         <w:t>.</w:t>
@@ -846,17 +818,12 @@
         <w:t xml:space="preserve">Se verificarán que los datos no están repetidos usando el método </w:t>
       </w:r>
       <w:proofErr w:type="spellStart"/>
-      <w:proofErr w:type="gramStart"/>
       <w:r>
         <w:t>equals</w:t>
       </w:r>
       <w:proofErr w:type="spellEnd"/>
       <w:r>
-        <w:t>(</w:t>
-      </w:r>
-      <w:proofErr w:type="gramEnd"/>
-      <w:r>
-        <w:t>)</w:t>
+        <w:t>()</w:t>
       </w:r>
       <w:r>
         <w:t>.</w:t>
@@ -875,17 +842,12 @@
         <w:t xml:space="preserve">Se imprimirán usando el método </w:t>
       </w:r>
       <w:proofErr w:type="spellStart"/>
-      <w:proofErr w:type="gramStart"/>
       <w:r>
         <w:t>toString</w:t>
       </w:r>
       <w:proofErr w:type="spellEnd"/>
       <w:r>
-        <w:t>(</w:t>
-      </w:r>
-      <w:proofErr w:type="gramEnd"/>
-      <w:r>
-        <w:t>)</w:t>
+        <w:t>()</w:t>
       </w:r>
       <w:r>
         <w:t>.</w:t>
@@ -1557,7 +1519,7 @@
 </file>
 
 <file path=word/numbering.xml><?xml version="1.0" encoding="utf-8"?>
-<w:numbering xmlns:wpc="http://schemas.microsoft.com/office/word/2010/wordprocessingCanvas" xmlns:cx="http://schemas.microsoft.com/office/drawing/2014/chartex" xmlns:cx1="http://schemas.microsoft.com/office/drawing/2015/9/8/chartex" xmlns:cx2="http://schemas.microsoft.com/office/drawing/2015/10/21/chartex" xmlns:cx3="http://schemas.microsoft.com/office/drawing/2016/5/9/chartex" xmlns:cx4="http://schemas.microsoft.com/office/drawing/2016/5/10/chartex" xmlns:cx5="http://schemas.microsoft.com/office/drawing/2016/5/11/chartex" xmlns:cx6="http://schemas.microsoft.com/office/drawing/2016/5/12/chartex" xmlns:cx7="http://schemas.microsoft.com/office/drawing/2016/5/13/chartex" xmlns:cx8="http://schemas.microsoft.com/office/drawing/2016/5/14/chartex" xmlns:mc="http://schemas.openxmlformats.org/markup-compatibility/2006" xmlns:aink="http://schemas.microsoft.com/office/drawing/2016/ink" xmlns:am3d="http://schemas.microsoft.com/office/drawing/2017/model3d" xmlns:o="urn:schemas-microsoft-com:office:office" xmlns:r="http://schemas.openxmlformats.org/officeDocument/2006/relationships" xmlns:m="http://schemas.openxmlformats.org/officeDocument/2006/math" xmlns:v="urn:schemas-microsoft-com:vml" xmlns:wp14="http://schemas.microsoft.com/office/word/2010/wordprocessingDrawing" xmlns:wp="http://schemas.openxmlformats.org/drawingml/2006/wordprocessingDrawing" xmlns:w10="urn:schemas-microsoft-com:office:word" xmlns:w="http://schemas.openxmlformats.org/wordprocessingml/2006/main" xmlns:w14="http://schemas.microsoft.com/office/word/2010/wordml" xmlns:w15="http://schemas.microsoft.com/office/word/2012/wordml" xmlns:w16cex="http://schemas.microsoft.com/office/word/2018/wordml/cex" xmlns:w16cid="http://schemas.microsoft.com/office/word/2016/wordml/cid" xmlns:w16="http://schemas.microsoft.com/office/word/2018/wordml" xmlns:w16se="http://schemas.microsoft.com/office/word/2015/wordml/symex" xmlns:wpg="http://schemas.microsoft.com/office/word/2010/wordprocessingGroup" xmlns:wpi="http://schemas.microsoft.com/office/word/2010/wordprocessingInk" xmlns:wne="http://schemas.microsoft.com/office/word/2006/wordml" xmlns:wps="http://schemas.microsoft.com/office/word/2010/wordprocessingShape" mc:Ignorable="w14 w15 w16se w16cid w16 w16cex wp14">
+<w:numbering xmlns:wpc="http://schemas.microsoft.com/office/word/2010/wordprocessingCanvas" xmlns:cx="http://schemas.microsoft.com/office/drawing/2014/chartex" xmlns:cx1="http://schemas.microsoft.com/office/drawing/2015/9/8/chartex" xmlns:cx2="http://schemas.microsoft.com/office/drawing/2015/10/21/chartex" xmlns:cx3="http://schemas.microsoft.com/office/drawing/2016/5/9/chartex" xmlns:cx4="http://schemas.microsoft.com/office/drawing/2016/5/10/chartex" xmlns:cx5="http://schemas.microsoft.com/office/drawing/2016/5/11/chartex" xmlns:cx6="http://schemas.microsoft.com/office/drawing/2016/5/12/chartex" xmlns:cx7="http://schemas.microsoft.com/office/drawing/2016/5/13/chartex" xmlns:cx8="http://schemas.microsoft.com/office/drawing/2016/5/14/chartex" xmlns:mc="http://schemas.openxmlformats.org/markup-compatibility/2006" xmlns:aink="http://schemas.microsoft.com/office/drawing/2016/ink" xmlns:am3d="http://schemas.microsoft.com/office/drawing/2017/model3d" xmlns:o="urn:schemas-microsoft-com:office:office" xmlns:r="http://schemas.openxmlformats.org/officeDocument/2006/relationships" xmlns:m="http://schemas.openxmlformats.org/officeDocument/2006/math" xmlns:v="urn:schemas-microsoft-com:vml" xmlns:wp14="http://schemas.microsoft.com/office/word/2010/wordprocessingDrawing" xmlns:wp="http://schemas.openxmlformats.org/drawingml/2006/wordprocessingDrawing" xmlns:w10="urn:schemas-microsoft-com:office:word" xmlns:w="http://schemas.openxmlformats.org/wordprocessingml/2006/main" xmlns:w14="http://schemas.microsoft.com/office/word/2010/wordml" xmlns:w15="http://schemas.microsoft.com/office/word/2012/wordml" xmlns:w16cex="http://schemas.microsoft.com/office/word/2018/wordml/cex" xmlns:w16cid="http://schemas.microsoft.com/office/word/2016/wordml/cid" xmlns:w16="http://schemas.microsoft.com/office/word/2018/wordml" xmlns:w16sdtdh="http://schemas.microsoft.com/office/word/2020/wordml/sdtdatahash" xmlns:w16se="http://schemas.microsoft.com/office/word/2015/wordml/symex" xmlns:wpg="http://schemas.microsoft.com/office/word/2010/wordprocessingGroup" xmlns:wpi="http://schemas.microsoft.com/office/word/2010/wordprocessingInk" xmlns:wne="http://schemas.microsoft.com/office/word/2006/wordml" xmlns:wps="http://schemas.microsoft.com/office/word/2010/wordprocessingShape" mc:Ignorable="w14 w15 w16se w16cid w16 w16cex w16sdtdh wp14">
   <w:abstractNum w:abstractNumId="0" w15:restartNumberingAfterBreak="0">
     <w:nsid w:val="4FCA3AD2"/>
     <w:multiLevelType w:val="hybridMultilevel"/>
@@ -1759,17 +1721,17 @@
       </w:pPr>
     </w:lvl>
   </w:abstractNum>
-  <w:num w:numId="1">
+  <w:num w:numId="1" w16cid:durableId="1393655076">
     <w:abstractNumId w:val="0"/>
   </w:num>
-  <w:num w:numId="2">
+  <w:num w:numId="2" w16cid:durableId="1694573392">
     <w:abstractNumId w:val="1"/>
   </w:num>
 </w:numbering>
 </file>
 
 <file path=word/styles.xml><?xml version="1.0" encoding="utf-8"?>
-<w:styles xmlns:mc="http://schemas.openxmlformats.org/markup-compatibility/2006" xmlns:r="http://schemas.openxmlformats.org/officeDocument/2006/relationships" xmlns:w="http://schemas.openxmlformats.org/wordprocessingml/2006/main" xmlns:w14="http://schemas.microsoft.com/office/word/2010/wordml" xmlns:w15="http://schemas.microsoft.com/office/word/2012/wordml" xmlns:w16cex="http://schemas.microsoft.com/office/word/2018/wordml/cex" xmlns:w16cid="http://schemas.microsoft.com/office/word/2016/wordml/cid" xmlns:w16="http://schemas.microsoft.com/office/word/2018/wordml" xmlns:w16se="http://schemas.microsoft.com/office/word/2015/wordml/symex" mc:Ignorable="w14 w15 w16se w16cid w16 w16cex">
+<w:styles xmlns:mc="http://schemas.openxmlformats.org/markup-compatibility/2006" xmlns:r="http://schemas.openxmlformats.org/officeDocument/2006/relationships" xmlns:w="http://schemas.openxmlformats.org/wordprocessingml/2006/main" xmlns:w14="http://schemas.microsoft.com/office/word/2010/wordml" xmlns:w15="http://schemas.microsoft.com/office/word/2012/wordml" xmlns:w16cex="http://schemas.microsoft.com/office/word/2018/wordml/cex" xmlns:w16cid="http://schemas.microsoft.com/office/word/2016/wordml/cid" xmlns:w16="http://schemas.microsoft.com/office/word/2018/wordml" xmlns:w16sdtdh="http://schemas.microsoft.com/office/word/2020/wordml/sdtdatahash" xmlns:w16se="http://schemas.microsoft.com/office/word/2015/wordml/symex" mc:Ignorable="w14 w15 w16se w16cid w16 w16cex w16sdtdh">
   <w:docDefaults>
     <w:rPrDefault>
       <w:rPr>

</xml_diff>